<commit_message>
Modificados doc CreateChirpTest y DeleteChirpTest
</commit_message>
<xml_diff>
--- a/D10/Sergio Tests de rendimiento/CreateChirpTest.docx
+++ b/D10/Sergio Tests de rendimiento/CreateChirpTest.docx
@@ -15,15 +15,13 @@
     <w:p/>
     <w:p>
       <w:r>
-        <w:t xml:space="preserve">Realizamos un test en el que iniciamos sesión como usuario, creamos un </w:t>
+        <w:t xml:space="preserve">Realizamos un test en el que iniciamos sesión como usuario, creamos un chirp y nos des autenticamos. En las pruebas, daba fallos cuando había 285 usuarios realizando 100 </w:t>
       </w:r>
-      <w:proofErr w:type="spellStart"/>
       <w:r>
-        <w:t>chirp</w:t>
+        <w:t xml:space="preserve">veces el caso de uso </w:t>
       </w:r>
-      <w:proofErr w:type="spellEnd"/>
       <w:r>
-        <w:t xml:space="preserve"> y nos des autenticamos. En las pruebas, daba fallos cuando había 285 usuarios realizando 100 acciones cada uno.</w:t>
+        <w:t>cada uno.</w:t>
       </w:r>
     </w:p>
     <w:p/>
@@ -75,10 +73,7 @@
         </w:drawing>
       </w:r>
     </w:p>
-    <w:p>
-      <w:bookmarkStart w:id="0" w:name="_GoBack"/>
-      <w:bookmarkEnd w:id="0"/>
-    </w:p>
+    <w:p/>
     <w:p>
       <w:r>
         <w:rPr>
@@ -130,7 +125,12 @@
     <w:p/>
     <w:p>
       <w:r>
-        <w:t>Cuando son 270 los usuarios que realizan las acciones dejan de haber errores.</w:t>
+        <w:t>Cuando son 270 los usuarios que realizan las acciones dejan</w:t>
+      </w:r>
+      <w:bookmarkStart w:id="0" w:name="_GoBack"/>
+      <w:bookmarkEnd w:id="0"/>
+      <w:r>
+        <w:t xml:space="preserve"> de haber errores.</w:t>
       </w:r>
     </w:p>
     <w:p/>

</xml_diff>